<commit_message>
added escaping test case
</commit_message>
<xml_diff>
--- a/src/test/resources/docx/DocxTemplaterTest-1.docx
+++ b/src/test/resources/docx/DocxTemplaterTest-1.docx
@@ -64,12 +64,7 @@
       </w:r>
       <w:proofErr w:type="gramStart"/>
       <w:r>
-        <w:t>num</w:t>
-      </w:r>
-      <w:bookmarkStart w:id="0" w:name="_GoBack"/>
-      <w:bookmarkEnd w:id="0"/>
-      <w:r>
-        <w:t>ber</w:t>
+        <w:t>number</w:t>
       </w:r>
       <w:proofErr w:type="spellEnd"/>
       <w:r>
@@ -136,6 +131,19 @@
       </w:tr>
     </w:tbl>
     <w:p/>
+    <w:p>
+      <w:r>
+        <w:t>Try to output some escaped data: ${</w:t>
+      </w:r>
+      <w:r>
+        <w:t>escapeTest</w:t>
+      </w:r>
+      <w:bookmarkStart w:id="0" w:name="_GoBack"/>
+      <w:bookmarkEnd w:id="0"/>
+      <w:r>
+        <w:t>}</w:t>
+      </w:r>
+    </w:p>
     <w:p/>
     <w:p/>
     <w:sectPr>

</xml_diff>